<commit_message>
Changes cars filepath to ULI101 home directory.
</commit_message>
<xml_diff>
--- a/uli101_command_practice_9a.docx
+++ b/uli101_command_practice_9a.docx
@@ -1,6 +1,6 @@
 
 <file path=word/document.xml><?xml version="1.0" encoding="utf-8"?>
-<w:document xmlns:wpc="http://schemas.microsoft.com/office/word/2010/wordprocessingCanvas" xmlns:cx="http://schemas.microsoft.com/office/drawing/2014/chartex" xmlns:cx1="http://schemas.microsoft.com/office/drawing/2015/9/8/chartex" xmlns:cx2="http://schemas.microsoft.com/office/drawing/2015/10/21/chartex" xmlns:cx3="http://schemas.microsoft.com/office/drawing/2016/5/9/chartex" xmlns:cx4="http://schemas.microsoft.com/office/drawing/2016/5/10/chartex" xmlns:cx5="http://schemas.microsoft.com/office/drawing/2016/5/11/chartex" xmlns:cx6="http://schemas.microsoft.com/office/drawing/2016/5/12/chartex" xmlns:cx7="http://schemas.microsoft.com/office/drawing/2016/5/13/chartex" xmlns:cx8="http://schemas.microsoft.com/office/drawing/2016/5/14/chartex" xmlns:mc="http://schemas.openxmlformats.org/markup-compatibility/2006" xmlns:aink="http://schemas.microsoft.com/office/drawing/2016/ink" xmlns:am3d="http://schemas.microsoft.com/office/drawing/2017/model3d" xmlns:o="urn:schemas-microsoft-com:office:office" xmlns:r="http://schemas.openxmlformats.org/officeDocument/2006/relationships" xmlns:m="http://schemas.openxmlformats.org/officeDocument/2006/math" xmlns:v="urn:schemas-microsoft-com:vml" xmlns:wp14="http://schemas.microsoft.com/office/word/2010/wordprocessingDrawing" xmlns:wp="http://schemas.openxmlformats.org/drawingml/2006/wordprocessingDrawing" xmlns:w10="urn:schemas-microsoft-com:office:word" xmlns:w="http://schemas.openxmlformats.org/wordprocessingml/2006/main" xmlns:w14="http://schemas.microsoft.com/office/word/2010/wordml" xmlns:w15="http://schemas.microsoft.com/office/word/2012/wordml" xmlns:w16cex="http://schemas.microsoft.com/office/word/2018/wordml/cex" xmlns:w16cid="http://schemas.microsoft.com/office/word/2016/wordml/cid" xmlns:w16="http://schemas.microsoft.com/office/word/2018/wordml" xmlns:w16se="http://schemas.microsoft.com/office/word/2015/wordml/symex" xmlns:wpg="http://schemas.microsoft.com/office/word/2010/wordprocessingGroup" xmlns:wpi="http://schemas.microsoft.com/office/word/2010/wordprocessingInk" xmlns:wne="http://schemas.microsoft.com/office/word/2006/wordml" xmlns:wps="http://schemas.microsoft.com/office/word/2010/wordprocessingShape" mc:Ignorable="w14 w15 w16se w16cid w16 w16cex wp14">
+<w:document xmlns:wpc="http://schemas.microsoft.com/office/word/2010/wordprocessingCanvas" xmlns:cx="http://schemas.microsoft.com/office/drawing/2014/chartex" xmlns:cx1="http://schemas.microsoft.com/office/drawing/2015/9/8/chartex" xmlns:cx2="http://schemas.microsoft.com/office/drawing/2015/10/21/chartex" xmlns:cx3="http://schemas.microsoft.com/office/drawing/2016/5/9/chartex" xmlns:cx4="http://schemas.microsoft.com/office/drawing/2016/5/10/chartex" xmlns:cx5="http://schemas.microsoft.com/office/drawing/2016/5/11/chartex" xmlns:cx6="http://schemas.microsoft.com/office/drawing/2016/5/12/chartex" xmlns:cx7="http://schemas.microsoft.com/office/drawing/2016/5/13/chartex" xmlns:cx8="http://schemas.microsoft.com/office/drawing/2016/5/14/chartex" xmlns:mc="http://schemas.openxmlformats.org/markup-compatibility/2006" xmlns:aink="http://schemas.microsoft.com/office/drawing/2016/ink" xmlns:am3d="http://schemas.microsoft.com/office/drawing/2017/model3d" xmlns:o="urn:schemas-microsoft-com:office:office" xmlns:oel="http://schemas.microsoft.com/office/2019/extlst" xmlns:r="http://schemas.openxmlformats.org/officeDocument/2006/relationships" xmlns:m="http://schemas.openxmlformats.org/officeDocument/2006/math" xmlns:v="urn:schemas-microsoft-com:vml" xmlns:wp14="http://schemas.microsoft.com/office/word/2010/wordprocessingDrawing" xmlns:wp="http://schemas.openxmlformats.org/drawingml/2006/wordprocessingDrawing" xmlns:w10="urn:schemas-microsoft-com:office:word" xmlns:w="http://schemas.openxmlformats.org/wordprocessingml/2006/main" xmlns:w14="http://schemas.microsoft.com/office/word/2010/wordml" xmlns:w15="http://schemas.microsoft.com/office/word/2012/wordml" xmlns:w16cex="http://schemas.microsoft.com/office/word/2018/wordml/cex" xmlns:w16cid="http://schemas.microsoft.com/office/word/2016/wordml/cid" xmlns:w16="http://schemas.microsoft.com/office/word/2018/wordml" xmlns:w16du="http://schemas.microsoft.com/office/word/2023/wordml/word16du" xmlns:w16sdtdh="http://schemas.microsoft.com/office/word/2020/wordml/sdtdatahash" xmlns:w16se="http://schemas.microsoft.com/office/word/2015/wordml/symex" xmlns:wpg="http://schemas.microsoft.com/office/word/2010/wordprocessingGroup" xmlns:wpi="http://schemas.microsoft.com/office/word/2010/wordprocessingInk" xmlns:wne="http://schemas.microsoft.com/office/word/2006/wordml" xmlns:wps="http://schemas.microsoft.com/office/word/2010/wordprocessingShape" mc:Ignorable="w14 w15 w16se w16cid w16 w16cex w16sdtdh wp14">
   <w:body>
     <w:p>
       <w:pPr>
@@ -95,15 +95,35 @@
           <w:lang w:val="en-US"/>
         </w:rPr>
         <w:br/>
-        <w:t xml:space="preserve">             </w:t>
-      </w:r>
-      <w:r>
-        <w:rPr>
-          <w:b/>
-          <w:bCs/>
-          <w:lang w:val="en-US"/>
-        </w:rPr>
-        <w:t>(Simple</w:t>
+        <w:t xml:space="preserve">          </w:t>
+      </w:r>
+      <w:proofErr w:type="gramStart"/>
+      <w:r>
+        <w:rPr>
+          <w:b/>
+          <w:bCs/>
+          <w:sz w:val="28"/>
+          <w:szCs w:val="28"/>
+          <w:lang w:val="en-US"/>
+        </w:rPr>
+        <w:t xml:space="preserve">   </w:t>
+      </w:r>
+      <w:r>
+        <w:rPr>
+          <w:b/>
+          <w:bCs/>
+          <w:lang w:val="en-US"/>
+        </w:rPr>
+        <w:t>(</w:t>
+      </w:r>
+      <w:proofErr w:type="gramEnd"/>
+      <w:r>
+        <w:rPr>
+          <w:b/>
+          <w:bCs/>
+          <w:lang w:val="en-US"/>
+        </w:rPr>
+        <w:t>Simple</w:t>
       </w:r>
       <w:r>
         <w:rPr>
@@ -184,7 +204,7 @@
           <w:szCs w:val="22"/>
           <w:lang w:val="en-US"/>
         </w:rPr>
-        <w:t>~murray.saul/uli101/cars</w:t>
+        <w:t>~uli101/cars</w:t>
       </w:r>
       <w:r>
         <w:rPr>
@@ -242,14 +262,25 @@
           <w:szCs w:val="21"/>
         </w:rPr>
       </w:pPr>
-      <w:r>
-        <w:rPr>
-          <w:rFonts w:ascii="Courier New" w:eastAsia="Times New Roman" w:hAnsi="Courier New" w:cs="Courier New"/>
-          <w:color w:val="000000"/>
-          <w:sz w:val="21"/>
-          <w:szCs w:val="21"/>
-        </w:rPr>
-        <w:t>Plym    fury    77      73      2500</w:t>
+      <w:proofErr w:type="spellStart"/>
+      <w:r>
+        <w:rPr>
+          <w:rFonts w:ascii="Courier New" w:eastAsia="Times New Roman" w:hAnsi="Courier New" w:cs="Courier New"/>
+          <w:color w:val="000000"/>
+          <w:sz w:val="21"/>
+          <w:szCs w:val="21"/>
+        </w:rPr>
+        <w:t>Plym</w:t>
+      </w:r>
+      <w:proofErr w:type="spellEnd"/>
+      <w:r>
+        <w:rPr>
+          <w:rFonts w:ascii="Courier New" w:eastAsia="Times New Roman" w:hAnsi="Courier New" w:cs="Courier New"/>
+          <w:color w:val="000000"/>
+          <w:sz w:val="21"/>
+          <w:szCs w:val="21"/>
+        </w:rPr>
+        <w:t xml:space="preserve">    fury    77      73      2500</w:t>
       </w:r>
     </w:p>
     <w:p>
@@ -374,14 +405,45 @@
           <w:szCs w:val="21"/>
         </w:rPr>
       </w:pPr>
-      <w:r>
-        <w:rPr>
-          <w:rFonts w:ascii="Courier New" w:eastAsia="Times New Roman" w:hAnsi="Courier New" w:cs="Courier New"/>
-          <w:color w:val="000000"/>
-          <w:sz w:val="21"/>
-          <w:szCs w:val="21"/>
-        </w:rPr>
-        <w:t xml:space="preserve">volvo   gl      78      102     9850    </w:t>
+      <w:proofErr w:type="spellStart"/>
+      <w:r>
+        <w:rPr>
+          <w:rFonts w:ascii="Courier New" w:eastAsia="Times New Roman" w:hAnsi="Courier New" w:cs="Courier New"/>
+          <w:color w:val="000000"/>
+          <w:sz w:val="21"/>
+          <w:szCs w:val="21"/>
+        </w:rPr>
+        <w:t>volvo</w:t>
+      </w:r>
+      <w:proofErr w:type="spellEnd"/>
+      <w:r>
+        <w:rPr>
+          <w:rFonts w:ascii="Courier New" w:eastAsia="Times New Roman" w:hAnsi="Courier New" w:cs="Courier New"/>
+          <w:color w:val="000000"/>
+          <w:sz w:val="21"/>
+          <w:szCs w:val="21"/>
+        </w:rPr>
+        <w:t xml:space="preserve">   </w:t>
+      </w:r>
+      <w:proofErr w:type="spellStart"/>
+      <w:r>
+        <w:rPr>
+          <w:rFonts w:ascii="Courier New" w:eastAsia="Times New Roman" w:hAnsi="Courier New" w:cs="Courier New"/>
+          <w:color w:val="000000"/>
+          <w:sz w:val="21"/>
+          <w:szCs w:val="21"/>
+        </w:rPr>
+        <w:t>gl</w:t>
+      </w:r>
+      <w:proofErr w:type="spellEnd"/>
+      <w:r>
+        <w:rPr>
+          <w:rFonts w:ascii="Courier New" w:eastAsia="Times New Roman" w:hAnsi="Courier New" w:cs="Courier New"/>
+          <w:color w:val="000000"/>
+          <w:sz w:val="21"/>
+          <w:szCs w:val="21"/>
+        </w:rPr>
+        <w:t xml:space="preserve">      78      102     9850    </w:t>
       </w:r>
     </w:p>
     <w:p>
@@ -550,14 +612,45 @@
           <w:szCs w:val="21"/>
         </w:rPr>
       </w:pPr>
-      <w:r>
-        <w:rPr>
-          <w:rFonts w:ascii="Courier New" w:eastAsia="Times New Roman" w:hAnsi="Courier New" w:cs="Courier New"/>
-          <w:color w:val="000000"/>
-          <w:sz w:val="21"/>
-          <w:szCs w:val="21"/>
-        </w:rPr>
-        <w:t>honda   accord  81      30      6000</w:t>
+      <w:proofErr w:type="spellStart"/>
+      <w:r>
+        <w:rPr>
+          <w:rFonts w:ascii="Courier New" w:eastAsia="Times New Roman" w:hAnsi="Courier New" w:cs="Courier New"/>
+          <w:color w:val="000000"/>
+          <w:sz w:val="21"/>
+          <w:szCs w:val="21"/>
+        </w:rPr>
+        <w:t>honda</w:t>
+      </w:r>
+      <w:proofErr w:type="spellEnd"/>
+      <w:r>
+        <w:rPr>
+          <w:rFonts w:ascii="Courier New" w:eastAsia="Times New Roman" w:hAnsi="Courier New" w:cs="Courier New"/>
+          <w:color w:val="000000"/>
+          <w:sz w:val="21"/>
+          <w:szCs w:val="21"/>
+        </w:rPr>
+        <w:t xml:space="preserve">   </w:t>
+      </w:r>
+      <w:proofErr w:type="gramStart"/>
+      <w:r>
+        <w:rPr>
+          <w:rFonts w:ascii="Courier New" w:eastAsia="Times New Roman" w:hAnsi="Courier New" w:cs="Courier New"/>
+          <w:color w:val="000000"/>
+          <w:sz w:val="21"/>
+          <w:szCs w:val="21"/>
+        </w:rPr>
+        <w:t>accord  81</w:t>
+      </w:r>
+      <w:proofErr w:type="gramEnd"/>
+      <w:r>
+        <w:rPr>
+          <w:rFonts w:ascii="Courier New" w:eastAsia="Times New Roman" w:hAnsi="Courier New" w:cs="Courier New"/>
+          <w:color w:val="000000"/>
+          <w:sz w:val="21"/>
+          <w:szCs w:val="21"/>
+        </w:rPr>
+        <w:t xml:space="preserve">      30      6000</w:t>
       </w:r>
     </w:p>
     <w:p>
@@ -601,7 +694,27 @@
           <w:sz w:val="21"/>
           <w:szCs w:val="21"/>
         </w:rPr>
-        <w:t>ford    thundbd 84      10      17000</w:t>
+        <w:t xml:space="preserve">ford    </w:t>
+      </w:r>
+      <w:proofErr w:type="spellStart"/>
+      <w:r>
+        <w:rPr>
+          <w:rFonts w:ascii="Courier New" w:eastAsia="Times New Roman" w:hAnsi="Courier New" w:cs="Courier New"/>
+          <w:color w:val="000000"/>
+          <w:sz w:val="21"/>
+          <w:szCs w:val="21"/>
+        </w:rPr>
+        <w:t>thundbd</w:t>
+      </w:r>
+      <w:proofErr w:type="spellEnd"/>
+      <w:r>
+        <w:rPr>
+          <w:rFonts w:ascii="Courier New" w:eastAsia="Times New Roman" w:hAnsi="Courier New" w:cs="Courier New"/>
+          <w:color w:val="000000"/>
+          <w:sz w:val="21"/>
+          <w:szCs w:val="21"/>
+        </w:rPr>
+        <w:t xml:space="preserve"> 84      10      17000</w:t>
       </w:r>
     </w:p>
     <w:p>
@@ -638,14 +751,36 @@
           <w:szCs w:val="21"/>
         </w:rPr>
       </w:pPr>
-      <w:r>
-        <w:rPr>
-          <w:rFonts w:ascii="Courier New" w:eastAsia="Times New Roman" w:hAnsi="Courier New" w:cs="Courier New"/>
-          <w:color w:val="000000"/>
-          <w:sz w:val="21"/>
-          <w:szCs w:val="21"/>
-        </w:rPr>
-        <w:t>toyota  tercel  82      180     755</w:t>
+      <w:proofErr w:type="spellStart"/>
+      <w:proofErr w:type="gramStart"/>
+      <w:r>
+        <w:rPr>
+          <w:rFonts w:ascii="Courier New" w:eastAsia="Times New Roman" w:hAnsi="Courier New" w:cs="Courier New"/>
+          <w:color w:val="000000"/>
+          <w:sz w:val="21"/>
+          <w:szCs w:val="21"/>
+        </w:rPr>
+        <w:t>toyota</w:t>
+      </w:r>
+      <w:proofErr w:type="spellEnd"/>
+      <w:r>
+        <w:rPr>
+          <w:rFonts w:ascii="Courier New" w:eastAsia="Times New Roman" w:hAnsi="Courier New" w:cs="Courier New"/>
+          <w:color w:val="000000"/>
+          <w:sz w:val="21"/>
+          <w:szCs w:val="21"/>
+        </w:rPr>
+        <w:t xml:space="preserve">  tercel</w:t>
+      </w:r>
+      <w:proofErr w:type="gramEnd"/>
+      <w:r>
+        <w:rPr>
+          <w:rFonts w:ascii="Courier New" w:eastAsia="Times New Roman" w:hAnsi="Courier New" w:cs="Courier New"/>
+          <w:color w:val="000000"/>
+          <w:sz w:val="21"/>
+          <w:szCs w:val="21"/>
+        </w:rPr>
+        <w:t xml:space="preserve">  82      180     755</w:t>
       </w:r>
     </w:p>
     <w:p>
@@ -689,7 +824,27 @@
           <w:sz w:val="21"/>
           <w:szCs w:val="21"/>
         </w:rPr>
-        <w:t>chevy   impala  65      85      1553</w:t>
+        <w:t xml:space="preserve">chevy   </w:t>
+      </w:r>
+      <w:proofErr w:type="gramStart"/>
+      <w:r>
+        <w:rPr>
+          <w:rFonts w:ascii="Courier New" w:eastAsia="Times New Roman" w:hAnsi="Courier New" w:cs="Courier New"/>
+          <w:color w:val="000000"/>
+          <w:sz w:val="21"/>
+          <w:szCs w:val="21"/>
+        </w:rPr>
+        <w:t>impala  65</w:t>
+      </w:r>
+      <w:proofErr w:type="gramEnd"/>
+      <w:r>
+        <w:rPr>
+          <w:rFonts w:ascii="Courier New" w:eastAsia="Times New Roman" w:hAnsi="Courier New" w:cs="Courier New"/>
+          <w:color w:val="000000"/>
+          <w:sz w:val="21"/>
+          <w:szCs w:val="21"/>
+        </w:rPr>
+        <w:t xml:space="preserve">      85      1553</w:t>
       </w:r>
     </w:p>
     <w:p>
@@ -733,7 +888,27 @@
           <w:sz w:val="21"/>
           <w:szCs w:val="21"/>
         </w:rPr>
-        <w:t>ford    bronco  83      25      9505</w:t>
+        <w:t xml:space="preserve">ford    </w:t>
+      </w:r>
+      <w:proofErr w:type="gramStart"/>
+      <w:r>
+        <w:rPr>
+          <w:rFonts w:ascii="Courier New" w:eastAsia="Times New Roman" w:hAnsi="Courier New" w:cs="Courier New"/>
+          <w:color w:val="000000"/>
+          <w:sz w:val="21"/>
+          <w:szCs w:val="21"/>
+        </w:rPr>
+        <w:t>bronco  83</w:t>
+      </w:r>
+      <w:proofErr w:type="gramEnd"/>
+      <w:r>
+        <w:rPr>
+          <w:rFonts w:ascii="Courier New" w:eastAsia="Times New Roman" w:hAnsi="Courier New" w:cs="Courier New"/>
+          <w:color w:val="000000"/>
+          <w:sz w:val="21"/>
+          <w:szCs w:val="21"/>
+        </w:rPr>
+        <w:t xml:space="preserve">      25      9505</w:t>
       </w:r>
     </w:p>
     <w:p>
@@ -816,6 +991,7 @@
         </w:rPr>
         <w:t xml:space="preserve">grep </w:t>
       </w:r>
+      <w:proofErr w:type="spellStart"/>
       <w:r>
         <w:rPr>
           <w:rFonts w:ascii="Courier New" w:hAnsi="Courier New" w:cs="Courier New"/>
@@ -827,16 +1003,39 @@
         </w:rPr>
         <w:t>plym</w:t>
       </w:r>
-      <w:r>
-        <w:rPr>
-          <w:rFonts w:ascii="Courier New" w:hAnsi="Courier New" w:cs="Courier New"/>
-          <w:b/>
-          <w:bCs/>
-          <w:sz w:val="22"/>
-          <w:szCs w:val="22"/>
-          <w:lang w:val="en-US"/>
-        </w:rPr>
-        <w:t xml:space="preserve"> ~murray.saul/uli101/cars</w:t>
+      <w:proofErr w:type="spellEnd"/>
+      <w:r>
+        <w:rPr>
+          <w:rFonts w:ascii="Courier New" w:hAnsi="Courier New" w:cs="Courier New"/>
+          <w:b/>
+          <w:bCs/>
+          <w:sz w:val="22"/>
+          <w:szCs w:val="22"/>
+          <w:lang w:val="en-US"/>
+        </w:rPr>
+        <w:t xml:space="preserve"> </w:t>
+      </w:r>
+      <w:r>
+        <w:rPr>
+          <w:rFonts w:ascii="Courier New" w:hAnsi="Courier New" w:cs="Courier New"/>
+          <w:b/>
+          <w:bCs/>
+          <w:sz w:val="22"/>
+          <w:szCs w:val="22"/>
+          <w:lang w:val="en-US"/>
+        </w:rPr>
+        <w:t>~uli101</w:t>
+      </w:r>
+      <w:r>
+        <w:rPr>
+          <w:rFonts w:ascii="Courier New" w:hAnsi="Courier New" w:cs="Courier New"/>
+          <w:b/>
+          <w:bCs/>
+          <w:sz w:val="22"/>
+          <w:szCs w:val="22"/>
+          <w:lang w:val="en-US"/>
+        </w:rPr>
+        <w:t>/cars</w:t>
       </w:r>
       <w:r>
         <w:rPr>
@@ -907,8 +1106,33 @@
           <w:szCs w:val="22"/>
           <w:lang w:val="en-US"/>
         </w:rPr>
-        <w:t xml:space="preserve">-i </w:t>
-      </w:r>
+        <w:t>-</w:t>
+      </w:r>
+      <w:proofErr w:type="spellStart"/>
+      <w:r>
+        <w:rPr>
+          <w:rFonts w:ascii="Courier New" w:hAnsi="Courier New" w:cs="Courier New"/>
+          <w:b/>
+          <w:bCs/>
+          <w:sz w:val="22"/>
+          <w:szCs w:val="22"/>
+          <w:lang w:val="en-US"/>
+        </w:rPr>
+        <w:t>i</w:t>
+      </w:r>
+      <w:proofErr w:type="spellEnd"/>
+      <w:r>
+        <w:rPr>
+          <w:rFonts w:ascii="Courier New" w:hAnsi="Courier New" w:cs="Courier New"/>
+          <w:b/>
+          <w:bCs/>
+          <w:sz w:val="22"/>
+          <w:szCs w:val="22"/>
+          <w:lang w:val="en-US"/>
+        </w:rPr>
+        <w:t xml:space="preserve"> </w:t>
+      </w:r>
+      <w:proofErr w:type="spellStart"/>
       <w:r>
         <w:rPr>
           <w:rFonts w:ascii="Courier New" w:hAnsi="Courier New" w:cs="Courier New"/>
@@ -920,16 +1144,39 @@
         </w:rPr>
         <w:t>plym</w:t>
       </w:r>
-      <w:r>
-        <w:rPr>
-          <w:rFonts w:ascii="Courier New" w:hAnsi="Courier New" w:cs="Courier New"/>
-          <w:b/>
-          <w:bCs/>
-          <w:sz w:val="22"/>
-          <w:szCs w:val="22"/>
-          <w:lang w:val="en-US"/>
-        </w:rPr>
-        <w:t xml:space="preserve"> ~murray.saul/uli101/cars</w:t>
+      <w:proofErr w:type="spellEnd"/>
+      <w:r>
+        <w:rPr>
+          <w:rFonts w:ascii="Courier New" w:hAnsi="Courier New" w:cs="Courier New"/>
+          <w:b/>
+          <w:bCs/>
+          <w:sz w:val="22"/>
+          <w:szCs w:val="22"/>
+          <w:lang w:val="en-US"/>
+        </w:rPr>
+        <w:t xml:space="preserve"> </w:t>
+      </w:r>
+      <w:r>
+        <w:rPr>
+          <w:rFonts w:ascii="Courier New" w:hAnsi="Courier New" w:cs="Courier New"/>
+          <w:b/>
+          <w:bCs/>
+          <w:sz w:val="22"/>
+          <w:szCs w:val="22"/>
+          <w:lang w:val="en-US"/>
+        </w:rPr>
+        <w:t>~uli101</w:t>
+      </w:r>
+      <w:r>
+        <w:rPr>
+          <w:rFonts w:ascii="Courier New" w:hAnsi="Courier New" w:cs="Courier New"/>
+          <w:b/>
+          <w:bCs/>
+          <w:sz w:val="22"/>
+          <w:szCs w:val="22"/>
+          <w:lang w:val="en-US"/>
+        </w:rPr>
+        <w:t>/cars</w:t>
       </w:r>
       <w:r>
         <w:rPr>
@@ -1019,7 +1266,18 @@
           <w:szCs w:val="22"/>
           <w:lang w:val="en-US"/>
         </w:rPr>
-        <w:t>~murray.saul/uli101/cars</w:t>
+        <w:t>~uli101</w:t>
+      </w:r>
+      <w:r>
+        <w:rPr>
+          <w:rFonts w:ascii="Courier New" w:hAnsi="Courier New" w:cs="Courier New"/>
+          <w:b/>
+          <w:bCs/>
+          <w:sz w:val="22"/>
+          <w:szCs w:val="22"/>
+          <w:lang w:val="en-US"/>
+        </w:rPr>
+        <w:t>/cars</w:t>
       </w:r>
       <w:r>
         <w:rPr>
@@ -1087,18 +1345,53 @@
           <w:szCs w:val="22"/>
           <w:lang w:val="en-US"/>
         </w:rPr>
-        <w:t xml:space="preserve">-i “^[m-z]” </w:t>
-      </w:r>
-      <w:r>
-        <w:rPr>
-          <w:rFonts w:ascii="Courier New" w:hAnsi="Courier New" w:cs="Courier New"/>
-          <w:b/>
-          <w:bCs/>
-          <w:sz w:val="22"/>
-          <w:szCs w:val="22"/>
-          <w:lang w:val="en-US"/>
-        </w:rPr>
-        <w:t>~murray.saul/uli101/cars</w:t>
+        <w:t>-</w:t>
+      </w:r>
+      <w:proofErr w:type="spellStart"/>
+      <w:r>
+        <w:rPr>
+          <w:rFonts w:ascii="Courier New" w:hAnsi="Courier New" w:cs="Courier New"/>
+          <w:b/>
+          <w:bCs/>
+          <w:sz w:val="22"/>
+          <w:szCs w:val="22"/>
+          <w:lang w:val="en-US"/>
+        </w:rPr>
+        <w:t>i</w:t>
+      </w:r>
+      <w:proofErr w:type="spellEnd"/>
+      <w:r>
+        <w:rPr>
+          <w:rFonts w:ascii="Courier New" w:hAnsi="Courier New" w:cs="Courier New"/>
+          <w:b/>
+          <w:bCs/>
+          <w:sz w:val="22"/>
+          <w:szCs w:val="22"/>
+          <w:lang w:val="en-US"/>
+        </w:rPr>
+        <w:t xml:space="preserve"> “^[m-z]” </w:t>
+      </w:r>
+      <w:r>
+        <w:rPr>
+          <w:rFonts w:ascii="Courier New" w:hAnsi="Courier New" w:cs="Courier New"/>
+          <w:b/>
+          <w:bCs/>
+          <w:sz w:val="22"/>
+          <w:szCs w:val="22"/>
+          <w:lang w:val="en-US"/>
+        </w:rPr>
+        <w:t>~uli101</w:t>
+      </w:r>
+      <w:r>
+        <w:rPr>
+          <w:rFonts w:ascii="Courier New" w:hAnsi="Courier New" w:cs="Courier New"/>
+          <w:b/>
+          <w:bCs/>
+          <w:sz w:val="22"/>
+          <w:szCs w:val="22"/>
+          <w:lang w:val="en-US"/>
+        </w:rPr>
+        <w:t>/cars</w:t>
       </w:r>
       <w:r>
         <w:rPr>
@@ -1177,7 +1470,29 @@
           <w:szCs w:val="22"/>
           <w:lang w:val="en-US"/>
         </w:rPr>
-        <w:t>$” ~murray.saul/uli101/cars</w:t>
+        <w:t xml:space="preserve">$” </w:t>
+      </w:r>
+      <w:r>
+        <w:rPr>
+          <w:rFonts w:ascii="Courier New" w:hAnsi="Courier New" w:cs="Courier New"/>
+          <w:b/>
+          <w:bCs/>
+          <w:sz w:val="22"/>
+          <w:szCs w:val="22"/>
+          <w:lang w:val="en-US"/>
+        </w:rPr>
+        <w:t>~uli101</w:t>
+      </w:r>
+      <w:r>
+        <w:rPr>
+          <w:rFonts w:ascii="Courier New" w:hAnsi="Courier New" w:cs="Courier New"/>
+          <w:b/>
+          <w:bCs/>
+          <w:sz w:val="22"/>
+          <w:szCs w:val="22"/>
+          <w:lang w:val="en-US"/>
+        </w:rPr>
+        <w:t>/cars</w:t>
       </w:r>
       <w:r>
         <w:rPr>
@@ -1237,7 +1552,53 @@
           <w:szCs w:val="22"/>
           <w:lang w:val="en-US"/>
         </w:rPr>
-        <w:t>grep -i “c.*5$” ~murray.saul/uli101/cars</w:t>
+        <w:t>grep -</w:t>
+      </w:r>
+      <w:proofErr w:type="spellStart"/>
+      <w:r>
+        <w:rPr>
+          <w:rFonts w:ascii="Courier New" w:hAnsi="Courier New" w:cs="Courier New"/>
+          <w:b/>
+          <w:bCs/>
+          <w:sz w:val="22"/>
+          <w:szCs w:val="22"/>
+          <w:lang w:val="en-US"/>
+        </w:rPr>
+        <w:t>i</w:t>
+      </w:r>
+      <w:proofErr w:type="spellEnd"/>
+      <w:r>
+        <w:rPr>
+          <w:rFonts w:ascii="Courier New" w:hAnsi="Courier New" w:cs="Courier New"/>
+          <w:b/>
+          <w:bCs/>
+          <w:sz w:val="22"/>
+          <w:szCs w:val="22"/>
+          <w:lang w:val="en-US"/>
+        </w:rPr>
+        <w:t xml:space="preserve"> “c.*5$” </w:t>
+      </w:r>
+      <w:r>
+        <w:rPr>
+          <w:rFonts w:ascii="Courier New" w:hAnsi="Courier New" w:cs="Courier New"/>
+          <w:b/>
+          <w:bCs/>
+          <w:sz w:val="22"/>
+          <w:szCs w:val="22"/>
+          <w:lang w:val="en-US"/>
+        </w:rPr>
+        <w:t>~uli101</w:t>
+      </w:r>
+      <w:r>
+        <w:rPr>
+          <w:rFonts w:ascii="Courier New" w:hAnsi="Courier New" w:cs="Courier New"/>
+          <w:b/>
+          <w:bCs/>
+          <w:sz w:val="22"/>
+          <w:szCs w:val="22"/>
+          <w:lang w:val="en-US"/>
+        </w:rPr>
+        <w:t>/cars</w:t>
       </w:r>
       <w:r>
         <w:rPr>
@@ -1937,7 +2298,7 @@
 </file>
 
 <file path=word/endnotes.xml><?xml version="1.0" encoding="utf-8"?>
-<w:endnotes xmlns:wpc="http://schemas.microsoft.com/office/word/2010/wordprocessingCanvas" xmlns:cx="http://schemas.microsoft.com/office/drawing/2014/chartex" xmlns:cx1="http://schemas.microsoft.com/office/drawing/2015/9/8/chartex" xmlns:cx2="http://schemas.microsoft.com/office/drawing/2015/10/21/chartex" xmlns:cx3="http://schemas.microsoft.com/office/drawing/2016/5/9/chartex" xmlns:cx4="http://schemas.microsoft.com/office/drawing/2016/5/10/chartex" xmlns:cx5="http://schemas.microsoft.com/office/drawing/2016/5/11/chartex" xmlns:cx6="http://schemas.microsoft.com/office/drawing/2016/5/12/chartex" xmlns:cx7="http://schemas.microsoft.com/office/drawing/2016/5/13/chartex" xmlns:cx8="http://schemas.microsoft.com/office/drawing/2016/5/14/chartex" xmlns:mc="http://schemas.openxmlformats.org/markup-compatibility/2006" xmlns:aink="http://schemas.microsoft.com/office/drawing/2016/ink" xmlns:am3d="http://schemas.microsoft.com/office/drawing/2017/model3d" xmlns:o="urn:schemas-microsoft-com:office:office" xmlns:r="http://schemas.openxmlformats.org/officeDocument/2006/relationships" xmlns:m="http://schemas.openxmlformats.org/officeDocument/2006/math" xmlns:v="urn:schemas-microsoft-com:vml" xmlns:wp14="http://schemas.microsoft.com/office/word/2010/wordprocessingDrawing" xmlns:wp="http://schemas.openxmlformats.org/drawingml/2006/wordprocessingDrawing" xmlns:w10="urn:schemas-microsoft-com:office:word" xmlns:w="http://schemas.openxmlformats.org/wordprocessingml/2006/main" xmlns:w14="http://schemas.microsoft.com/office/word/2010/wordml" xmlns:w15="http://schemas.microsoft.com/office/word/2012/wordml" xmlns:w16cex="http://schemas.microsoft.com/office/word/2018/wordml/cex" xmlns:w16cid="http://schemas.microsoft.com/office/word/2016/wordml/cid" xmlns:w16="http://schemas.microsoft.com/office/word/2018/wordml" xmlns:w16se="http://schemas.microsoft.com/office/word/2015/wordml/symex" xmlns:wpg="http://schemas.microsoft.com/office/word/2010/wordprocessingGroup" xmlns:wpi="http://schemas.microsoft.com/office/word/2010/wordprocessingInk" xmlns:wne="http://schemas.microsoft.com/office/word/2006/wordml" xmlns:wps="http://schemas.microsoft.com/office/word/2010/wordprocessingShape" mc:Ignorable="w14 w15 w16se w16cid w16 w16cex wp14">
+<w:endnotes xmlns:wpc="http://schemas.microsoft.com/office/word/2010/wordprocessingCanvas" xmlns:cx="http://schemas.microsoft.com/office/drawing/2014/chartex" xmlns:cx1="http://schemas.microsoft.com/office/drawing/2015/9/8/chartex" xmlns:cx2="http://schemas.microsoft.com/office/drawing/2015/10/21/chartex" xmlns:cx3="http://schemas.microsoft.com/office/drawing/2016/5/9/chartex" xmlns:cx4="http://schemas.microsoft.com/office/drawing/2016/5/10/chartex" xmlns:cx5="http://schemas.microsoft.com/office/drawing/2016/5/11/chartex" xmlns:cx6="http://schemas.microsoft.com/office/drawing/2016/5/12/chartex" xmlns:cx7="http://schemas.microsoft.com/office/drawing/2016/5/13/chartex" xmlns:cx8="http://schemas.microsoft.com/office/drawing/2016/5/14/chartex" xmlns:mc="http://schemas.openxmlformats.org/markup-compatibility/2006" xmlns:aink="http://schemas.microsoft.com/office/drawing/2016/ink" xmlns:am3d="http://schemas.microsoft.com/office/drawing/2017/model3d" xmlns:o="urn:schemas-microsoft-com:office:office" xmlns:oel="http://schemas.microsoft.com/office/2019/extlst" xmlns:r="http://schemas.openxmlformats.org/officeDocument/2006/relationships" xmlns:m="http://schemas.openxmlformats.org/officeDocument/2006/math" xmlns:v="urn:schemas-microsoft-com:vml" xmlns:wp14="http://schemas.microsoft.com/office/word/2010/wordprocessingDrawing" xmlns:wp="http://schemas.openxmlformats.org/drawingml/2006/wordprocessingDrawing" xmlns:w10="urn:schemas-microsoft-com:office:word" xmlns:w="http://schemas.openxmlformats.org/wordprocessingml/2006/main" xmlns:w14="http://schemas.microsoft.com/office/word/2010/wordml" xmlns:w15="http://schemas.microsoft.com/office/word/2012/wordml" xmlns:w16cex="http://schemas.microsoft.com/office/word/2018/wordml/cex" xmlns:w16cid="http://schemas.microsoft.com/office/word/2016/wordml/cid" xmlns:w16="http://schemas.microsoft.com/office/word/2018/wordml" xmlns:w16du="http://schemas.microsoft.com/office/word/2023/wordml/word16du" xmlns:w16sdtdh="http://schemas.microsoft.com/office/word/2020/wordml/sdtdatahash" xmlns:w16se="http://schemas.microsoft.com/office/word/2015/wordml/symex" xmlns:wpg="http://schemas.microsoft.com/office/word/2010/wordprocessingGroup" xmlns:wpi="http://schemas.microsoft.com/office/word/2010/wordprocessingInk" xmlns:wne="http://schemas.microsoft.com/office/word/2006/wordml" xmlns:wps="http://schemas.microsoft.com/office/word/2010/wordprocessingShape" mc:Ignorable="w14 w15 w16se w16cid w16 w16cex w16sdtdh wp14">
   <w:endnote w:type="separator" w:id="-1">
     <w:p>
       <w:r>
@@ -1956,7 +2317,7 @@
 </file>
 
 <file path=word/footer1.xml><?xml version="1.0" encoding="utf-8"?>
-<w:ftr xmlns:wpc="http://schemas.microsoft.com/office/word/2010/wordprocessingCanvas" xmlns:cx="http://schemas.microsoft.com/office/drawing/2014/chartex" xmlns:cx1="http://schemas.microsoft.com/office/drawing/2015/9/8/chartex" xmlns:cx2="http://schemas.microsoft.com/office/drawing/2015/10/21/chartex" xmlns:cx3="http://schemas.microsoft.com/office/drawing/2016/5/9/chartex" xmlns:cx4="http://schemas.microsoft.com/office/drawing/2016/5/10/chartex" xmlns:cx5="http://schemas.microsoft.com/office/drawing/2016/5/11/chartex" xmlns:cx6="http://schemas.microsoft.com/office/drawing/2016/5/12/chartex" xmlns:cx7="http://schemas.microsoft.com/office/drawing/2016/5/13/chartex" xmlns:cx8="http://schemas.microsoft.com/office/drawing/2016/5/14/chartex" xmlns:mc="http://schemas.openxmlformats.org/markup-compatibility/2006" xmlns:aink="http://schemas.microsoft.com/office/drawing/2016/ink" xmlns:am3d="http://schemas.microsoft.com/office/drawing/2017/model3d" xmlns:o="urn:schemas-microsoft-com:office:office" xmlns:r="http://schemas.openxmlformats.org/officeDocument/2006/relationships" xmlns:m="http://schemas.openxmlformats.org/officeDocument/2006/math" xmlns:v="urn:schemas-microsoft-com:vml" xmlns:wp14="http://schemas.microsoft.com/office/word/2010/wordprocessingDrawing" xmlns:wp="http://schemas.openxmlformats.org/drawingml/2006/wordprocessingDrawing" xmlns:w10="urn:schemas-microsoft-com:office:word" xmlns:w="http://schemas.openxmlformats.org/wordprocessingml/2006/main" xmlns:w14="http://schemas.microsoft.com/office/word/2010/wordml" xmlns:w15="http://schemas.microsoft.com/office/word/2012/wordml" xmlns:w16cex="http://schemas.microsoft.com/office/word/2018/wordml/cex" xmlns:w16cid="http://schemas.microsoft.com/office/word/2016/wordml/cid" xmlns:w16="http://schemas.microsoft.com/office/word/2018/wordml" xmlns:w16se="http://schemas.microsoft.com/office/word/2015/wordml/symex" xmlns:wpg="http://schemas.microsoft.com/office/word/2010/wordprocessingGroup" xmlns:wpi="http://schemas.microsoft.com/office/word/2010/wordprocessingInk" xmlns:wne="http://schemas.microsoft.com/office/word/2006/wordml" xmlns:wps="http://schemas.microsoft.com/office/word/2010/wordprocessingShape" mc:Ignorable="w14 w15 w16se w16cid w16 w16cex wp14">
+<w:ftr xmlns:wpc="http://schemas.microsoft.com/office/word/2010/wordprocessingCanvas" xmlns:cx="http://schemas.microsoft.com/office/drawing/2014/chartex" xmlns:cx1="http://schemas.microsoft.com/office/drawing/2015/9/8/chartex" xmlns:cx2="http://schemas.microsoft.com/office/drawing/2015/10/21/chartex" xmlns:cx3="http://schemas.microsoft.com/office/drawing/2016/5/9/chartex" xmlns:cx4="http://schemas.microsoft.com/office/drawing/2016/5/10/chartex" xmlns:cx5="http://schemas.microsoft.com/office/drawing/2016/5/11/chartex" xmlns:cx6="http://schemas.microsoft.com/office/drawing/2016/5/12/chartex" xmlns:cx7="http://schemas.microsoft.com/office/drawing/2016/5/13/chartex" xmlns:cx8="http://schemas.microsoft.com/office/drawing/2016/5/14/chartex" xmlns:mc="http://schemas.openxmlformats.org/markup-compatibility/2006" xmlns:aink="http://schemas.microsoft.com/office/drawing/2016/ink" xmlns:am3d="http://schemas.microsoft.com/office/drawing/2017/model3d" xmlns:o="urn:schemas-microsoft-com:office:office" xmlns:oel="http://schemas.microsoft.com/office/2019/extlst" xmlns:r="http://schemas.openxmlformats.org/officeDocument/2006/relationships" xmlns:m="http://schemas.openxmlformats.org/officeDocument/2006/math" xmlns:v="urn:schemas-microsoft-com:vml" xmlns:wp14="http://schemas.microsoft.com/office/word/2010/wordprocessingDrawing" xmlns:wp="http://schemas.openxmlformats.org/drawingml/2006/wordprocessingDrawing" xmlns:w10="urn:schemas-microsoft-com:office:word" xmlns:w="http://schemas.openxmlformats.org/wordprocessingml/2006/main" xmlns:w14="http://schemas.microsoft.com/office/word/2010/wordml" xmlns:w15="http://schemas.microsoft.com/office/word/2012/wordml" xmlns:w16cex="http://schemas.microsoft.com/office/word/2018/wordml/cex" xmlns:w16cid="http://schemas.microsoft.com/office/word/2016/wordml/cid" xmlns:w16="http://schemas.microsoft.com/office/word/2018/wordml" xmlns:w16du="http://schemas.microsoft.com/office/word/2023/wordml/word16du" xmlns:w16sdtdh="http://schemas.microsoft.com/office/word/2020/wordml/sdtdatahash" xmlns:w16se="http://schemas.microsoft.com/office/word/2015/wordml/symex" xmlns:wpg="http://schemas.microsoft.com/office/word/2010/wordprocessingGroup" xmlns:wpi="http://schemas.microsoft.com/office/word/2010/wordprocessingInk" xmlns:wne="http://schemas.microsoft.com/office/word/2006/wordml" xmlns:wps="http://schemas.microsoft.com/office/word/2010/wordprocessingShape" mc:Ignorable="w14 w15 w16se w16cid w16 w16cex w16sdtdh wp14">
   <w:sdt>
     <w:sdtPr>
       <w:rPr>
@@ -1968,11 +2329,6 @@
         <w:docPartUnique/>
       </w:docPartObj>
     </w:sdtPr>
-    <w:sdtEndPr>
-      <w:rPr>
-        <w:rStyle w:val="PageNumber"/>
-      </w:rPr>
-    </w:sdtEndPr>
     <w:sdtContent>
       <w:p>
         <w:pPr>
@@ -2013,7 +2369,7 @@
 </file>
 
 <file path=word/footer2.xml><?xml version="1.0" encoding="utf-8"?>
-<w:ftr xmlns:wpc="http://schemas.microsoft.com/office/word/2010/wordprocessingCanvas" xmlns:cx="http://schemas.microsoft.com/office/drawing/2014/chartex" xmlns:cx1="http://schemas.microsoft.com/office/drawing/2015/9/8/chartex" xmlns:cx2="http://schemas.microsoft.com/office/drawing/2015/10/21/chartex" xmlns:cx3="http://schemas.microsoft.com/office/drawing/2016/5/9/chartex" xmlns:cx4="http://schemas.microsoft.com/office/drawing/2016/5/10/chartex" xmlns:cx5="http://schemas.microsoft.com/office/drawing/2016/5/11/chartex" xmlns:cx6="http://schemas.microsoft.com/office/drawing/2016/5/12/chartex" xmlns:cx7="http://schemas.microsoft.com/office/drawing/2016/5/13/chartex" xmlns:cx8="http://schemas.microsoft.com/office/drawing/2016/5/14/chartex" xmlns:mc="http://schemas.openxmlformats.org/markup-compatibility/2006" xmlns:aink="http://schemas.microsoft.com/office/drawing/2016/ink" xmlns:am3d="http://schemas.microsoft.com/office/drawing/2017/model3d" xmlns:o="urn:schemas-microsoft-com:office:office" xmlns:r="http://schemas.openxmlformats.org/officeDocument/2006/relationships" xmlns:m="http://schemas.openxmlformats.org/officeDocument/2006/math" xmlns:v="urn:schemas-microsoft-com:vml" xmlns:wp14="http://schemas.microsoft.com/office/word/2010/wordprocessingDrawing" xmlns:wp="http://schemas.openxmlformats.org/drawingml/2006/wordprocessingDrawing" xmlns:w10="urn:schemas-microsoft-com:office:word" xmlns:w="http://schemas.openxmlformats.org/wordprocessingml/2006/main" xmlns:w14="http://schemas.microsoft.com/office/word/2010/wordml" xmlns:w15="http://schemas.microsoft.com/office/word/2012/wordml" xmlns:w16cex="http://schemas.microsoft.com/office/word/2018/wordml/cex" xmlns:w16cid="http://schemas.microsoft.com/office/word/2016/wordml/cid" xmlns:w16="http://schemas.microsoft.com/office/word/2018/wordml" xmlns:w16se="http://schemas.microsoft.com/office/word/2015/wordml/symex" xmlns:wpg="http://schemas.microsoft.com/office/word/2010/wordprocessingGroup" xmlns:wpi="http://schemas.microsoft.com/office/word/2010/wordprocessingInk" xmlns:wne="http://schemas.microsoft.com/office/word/2006/wordml" xmlns:wps="http://schemas.microsoft.com/office/word/2010/wordprocessingShape" mc:Ignorable="w14 w15 w16se w16cid w16 w16cex wp14">
+<w:ftr xmlns:wpc="http://schemas.microsoft.com/office/word/2010/wordprocessingCanvas" xmlns:cx="http://schemas.microsoft.com/office/drawing/2014/chartex" xmlns:cx1="http://schemas.microsoft.com/office/drawing/2015/9/8/chartex" xmlns:cx2="http://schemas.microsoft.com/office/drawing/2015/10/21/chartex" xmlns:cx3="http://schemas.microsoft.com/office/drawing/2016/5/9/chartex" xmlns:cx4="http://schemas.microsoft.com/office/drawing/2016/5/10/chartex" xmlns:cx5="http://schemas.microsoft.com/office/drawing/2016/5/11/chartex" xmlns:cx6="http://schemas.microsoft.com/office/drawing/2016/5/12/chartex" xmlns:cx7="http://schemas.microsoft.com/office/drawing/2016/5/13/chartex" xmlns:cx8="http://schemas.microsoft.com/office/drawing/2016/5/14/chartex" xmlns:mc="http://schemas.openxmlformats.org/markup-compatibility/2006" xmlns:aink="http://schemas.microsoft.com/office/drawing/2016/ink" xmlns:am3d="http://schemas.microsoft.com/office/drawing/2017/model3d" xmlns:o="urn:schemas-microsoft-com:office:office" xmlns:oel="http://schemas.microsoft.com/office/2019/extlst" xmlns:r="http://schemas.openxmlformats.org/officeDocument/2006/relationships" xmlns:m="http://schemas.openxmlformats.org/officeDocument/2006/math" xmlns:v="urn:schemas-microsoft-com:vml" xmlns:wp14="http://schemas.microsoft.com/office/word/2010/wordprocessingDrawing" xmlns:wp="http://schemas.openxmlformats.org/drawingml/2006/wordprocessingDrawing" xmlns:w10="urn:schemas-microsoft-com:office:word" xmlns:w="http://schemas.openxmlformats.org/wordprocessingml/2006/main" xmlns:w14="http://schemas.microsoft.com/office/word/2010/wordml" xmlns:w15="http://schemas.microsoft.com/office/word/2012/wordml" xmlns:w16cex="http://schemas.microsoft.com/office/word/2018/wordml/cex" xmlns:w16cid="http://schemas.microsoft.com/office/word/2016/wordml/cid" xmlns:w16="http://schemas.microsoft.com/office/word/2018/wordml" xmlns:w16du="http://schemas.microsoft.com/office/word/2023/wordml/word16du" xmlns:w16sdtdh="http://schemas.microsoft.com/office/word/2020/wordml/sdtdatahash" xmlns:w16se="http://schemas.microsoft.com/office/word/2015/wordml/symex" xmlns:wpg="http://schemas.microsoft.com/office/word/2010/wordprocessingGroup" xmlns:wpi="http://schemas.microsoft.com/office/word/2010/wordprocessingInk" xmlns:wne="http://schemas.microsoft.com/office/word/2006/wordml" xmlns:wps="http://schemas.microsoft.com/office/word/2010/wordprocessingShape" mc:Ignorable="w14 w15 w16se w16cid w16 w16cex w16sdtdh wp14">
   <w:sdt>
     <w:sdtPr>
       <w:rPr>
@@ -2025,11 +2381,6 @@
         <w:docPartUnique/>
       </w:docPartObj>
     </w:sdtPr>
-    <w:sdtEndPr>
-      <w:rPr>
-        <w:rStyle w:val="PageNumber"/>
-      </w:rPr>
-    </w:sdtEndPr>
     <w:sdtContent>
       <w:p>
         <w:pPr>
@@ -2092,7 +2443,7 @@
 </file>
 
 <file path=word/footnotes.xml><?xml version="1.0" encoding="utf-8"?>
-<w:footnotes xmlns:wpc="http://schemas.microsoft.com/office/word/2010/wordprocessingCanvas" xmlns:cx="http://schemas.microsoft.com/office/drawing/2014/chartex" xmlns:cx1="http://schemas.microsoft.com/office/drawing/2015/9/8/chartex" xmlns:cx2="http://schemas.microsoft.com/office/drawing/2015/10/21/chartex" xmlns:cx3="http://schemas.microsoft.com/office/drawing/2016/5/9/chartex" xmlns:cx4="http://schemas.microsoft.com/office/drawing/2016/5/10/chartex" xmlns:cx5="http://schemas.microsoft.com/office/drawing/2016/5/11/chartex" xmlns:cx6="http://schemas.microsoft.com/office/drawing/2016/5/12/chartex" xmlns:cx7="http://schemas.microsoft.com/office/drawing/2016/5/13/chartex" xmlns:cx8="http://schemas.microsoft.com/office/drawing/2016/5/14/chartex" xmlns:mc="http://schemas.openxmlformats.org/markup-compatibility/2006" xmlns:aink="http://schemas.microsoft.com/office/drawing/2016/ink" xmlns:am3d="http://schemas.microsoft.com/office/drawing/2017/model3d" xmlns:o="urn:schemas-microsoft-com:office:office" xmlns:r="http://schemas.openxmlformats.org/officeDocument/2006/relationships" xmlns:m="http://schemas.openxmlformats.org/officeDocument/2006/math" xmlns:v="urn:schemas-microsoft-com:vml" xmlns:wp14="http://schemas.microsoft.com/office/word/2010/wordprocessingDrawing" xmlns:wp="http://schemas.openxmlformats.org/drawingml/2006/wordprocessingDrawing" xmlns:w10="urn:schemas-microsoft-com:office:word" xmlns:w="http://schemas.openxmlformats.org/wordprocessingml/2006/main" xmlns:w14="http://schemas.microsoft.com/office/word/2010/wordml" xmlns:w15="http://schemas.microsoft.com/office/word/2012/wordml" xmlns:w16cex="http://schemas.microsoft.com/office/word/2018/wordml/cex" xmlns:w16cid="http://schemas.microsoft.com/office/word/2016/wordml/cid" xmlns:w16="http://schemas.microsoft.com/office/word/2018/wordml" xmlns:w16se="http://schemas.microsoft.com/office/word/2015/wordml/symex" xmlns:wpg="http://schemas.microsoft.com/office/word/2010/wordprocessingGroup" xmlns:wpi="http://schemas.microsoft.com/office/word/2010/wordprocessingInk" xmlns:wne="http://schemas.microsoft.com/office/word/2006/wordml" xmlns:wps="http://schemas.microsoft.com/office/word/2010/wordprocessingShape" mc:Ignorable="w14 w15 w16se w16cid w16 w16cex wp14">
+<w:footnotes xmlns:wpc="http://schemas.microsoft.com/office/word/2010/wordprocessingCanvas" xmlns:cx="http://schemas.microsoft.com/office/drawing/2014/chartex" xmlns:cx1="http://schemas.microsoft.com/office/drawing/2015/9/8/chartex" xmlns:cx2="http://schemas.microsoft.com/office/drawing/2015/10/21/chartex" xmlns:cx3="http://schemas.microsoft.com/office/drawing/2016/5/9/chartex" xmlns:cx4="http://schemas.microsoft.com/office/drawing/2016/5/10/chartex" xmlns:cx5="http://schemas.microsoft.com/office/drawing/2016/5/11/chartex" xmlns:cx6="http://schemas.microsoft.com/office/drawing/2016/5/12/chartex" xmlns:cx7="http://schemas.microsoft.com/office/drawing/2016/5/13/chartex" xmlns:cx8="http://schemas.microsoft.com/office/drawing/2016/5/14/chartex" xmlns:mc="http://schemas.openxmlformats.org/markup-compatibility/2006" xmlns:aink="http://schemas.microsoft.com/office/drawing/2016/ink" xmlns:am3d="http://schemas.microsoft.com/office/drawing/2017/model3d" xmlns:o="urn:schemas-microsoft-com:office:office" xmlns:oel="http://schemas.microsoft.com/office/2019/extlst" xmlns:r="http://schemas.openxmlformats.org/officeDocument/2006/relationships" xmlns:m="http://schemas.openxmlformats.org/officeDocument/2006/math" xmlns:v="urn:schemas-microsoft-com:vml" xmlns:wp14="http://schemas.microsoft.com/office/word/2010/wordprocessingDrawing" xmlns:wp="http://schemas.openxmlformats.org/drawingml/2006/wordprocessingDrawing" xmlns:w10="urn:schemas-microsoft-com:office:word" xmlns:w="http://schemas.openxmlformats.org/wordprocessingml/2006/main" xmlns:w14="http://schemas.microsoft.com/office/word/2010/wordml" xmlns:w15="http://schemas.microsoft.com/office/word/2012/wordml" xmlns:w16cex="http://schemas.microsoft.com/office/word/2018/wordml/cex" xmlns:w16cid="http://schemas.microsoft.com/office/word/2016/wordml/cid" xmlns:w16="http://schemas.microsoft.com/office/word/2018/wordml" xmlns:w16du="http://schemas.microsoft.com/office/word/2023/wordml/word16du" xmlns:w16sdtdh="http://schemas.microsoft.com/office/word/2020/wordml/sdtdatahash" xmlns:w16se="http://schemas.microsoft.com/office/word/2015/wordml/symex" xmlns:wpg="http://schemas.microsoft.com/office/word/2010/wordprocessingGroup" xmlns:wpi="http://schemas.microsoft.com/office/word/2010/wordprocessingInk" xmlns:wne="http://schemas.microsoft.com/office/word/2006/wordml" xmlns:wps="http://schemas.microsoft.com/office/word/2010/wordprocessingShape" mc:Ignorable="w14 w15 w16se w16cid w16 w16cex w16sdtdh wp14">
   <w:footnote w:type="separator" w:id="-1">
     <w:p>
       <w:r>
@@ -2111,7 +2462,7 @@
 </file>
 
 <file path=word/header1.xml><?xml version="1.0" encoding="utf-8"?>
-<w:hdr xmlns:wpc="http://schemas.microsoft.com/office/word/2010/wordprocessingCanvas" xmlns:cx="http://schemas.microsoft.com/office/drawing/2014/chartex" xmlns:cx1="http://schemas.microsoft.com/office/drawing/2015/9/8/chartex" xmlns:cx2="http://schemas.microsoft.com/office/drawing/2015/10/21/chartex" xmlns:cx3="http://schemas.microsoft.com/office/drawing/2016/5/9/chartex" xmlns:cx4="http://schemas.microsoft.com/office/drawing/2016/5/10/chartex" xmlns:cx5="http://schemas.microsoft.com/office/drawing/2016/5/11/chartex" xmlns:cx6="http://schemas.microsoft.com/office/drawing/2016/5/12/chartex" xmlns:cx7="http://schemas.microsoft.com/office/drawing/2016/5/13/chartex" xmlns:cx8="http://schemas.microsoft.com/office/drawing/2016/5/14/chartex" xmlns:mc="http://schemas.openxmlformats.org/markup-compatibility/2006" xmlns:aink="http://schemas.microsoft.com/office/drawing/2016/ink" xmlns:am3d="http://schemas.microsoft.com/office/drawing/2017/model3d" xmlns:o="urn:schemas-microsoft-com:office:office" xmlns:r="http://schemas.openxmlformats.org/officeDocument/2006/relationships" xmlns:m="http://schemas.openxmlformats.org/officeDocument/2006/math" xmlns:v="urn:schemas-microsoft-com:vml" xmlns:wp14="http://schemas.microsoft.com/office/word/2010/wordprocessingDrawing" xmlns:wp="http://schemas.openxmlformats.org/drawingml/2006/wordprocessingDrawing" xmlns:w10="urn:schemas-microsoft-com:office:word" xmlns:w="http://schemas.openxmlformats.org/wordprocessingml/2006/main" xmlns:w14="http://schemas.microsoft.com/office/word/2010/wordml" xmlns:w15="http://schemas.microsoft.com/office/word/2012/wordml" xmlns:w16cex="http://schemas.microsoft.com/office/word/2018/wordml/cex" xmlns:w16cid="http://schemas.microsoft.com/office/word/2016/wordml/cid" xmlns:w16="http://schemas.microsoft.com/office/word/2018/wordml" xmlns:w16se="http://schemas.microsoft.com/office/word/2015/wordml/symex" xmlns:wpg="http://schemas.microsoft.com/office/word/2010/wordprocessingGroup" xmlns:wpi="http://schemas.microsoft.com/office/word/2010/wordprocessingInk" xmlns:wne="http://schemas.microsoft.com/office/word/2006/wordml" xmlns:wps="http://schemas.microsoft.com/office/word/2010/wordprocessingShape" mc:Ignorable="w14 w15 w16se w16cid w16 w16cex wp14">
+<w:hdr xmlns:wpc="http://schemas.microsoft.com/office/word/2010/wordprocessingCanvas" xmlns:cx="http://schemas.microsoft.com/office/drawing/2014/chartex" xmlns:cx1="http://schemas.microsoft.com/office/drawing/2015/9/8/chartex" xmlns:cx2="http://schemas.microsoft.com/office/drawing/2015/10/21/chartex" xmlns:cx3="http://schemas.microsoft.com/office/drawing/2016/5/9/chartex" xmlns:cx4="http://schemas.microsoft.com/office/drawing/2016/5/10/chartex" xmlns:cx5="http://schemas.microsoft.com/office/drawing/2016/5/11/chartex" xmlns:cx6="http://schemas.microsoft.com/office/drawing/2016/5/12/chartex" xmlns:cx7="http://schemas.microsoft.com/office/drawing/2016/5/13/chartex" xmlns:cx8="http://schemas.microsoft.com/office/drawing/2016/5/14/chartex" xmlns:mc="http://schemas.openxmlformats.org/markup-compatibility/2006" xmlns:aink="http://schemas.microsoft.com/office/drawing/2016/ink" xmlns:am3d="http://schemas.microsoft.com/office/drawing/2017/model3d" xmlns:o="urn:schemas-microsoft-com:office:office" xmlns:oel="http://schemas.microsoft.com/office/2019/extlst" xmlns:r="http://schemas.openxmlformats.org/officeDocument/2006/relationships" xmlns:m="http://schemas.openxmlformats.org/officeDocument/2006/math" xmlns:v="urn:schemas-microsoft-com:vml" xmlns:wp14="http://schemas.microsoft.com/office/word/2010/wordprocessingDrawing" xmlns:wp="http://schemas.openxmlformats.org/drawingml/2006/wordprocessingDrawing" xmlns:w10="urn:schemas-microsoft-com:office:word" xmlns:w="http://schemas.openxmlformats.org/wordprocessingml/2006/main" xmlns:w14="http://schemas.microsoft.com/office/word/2010/wordml" xmlns:w15="http://schemas.microsoft.com/office/word/2012/wordml" xmlns:w16cex="http://schemas.microsoft.com/office/word/2018/wordml/cex" xmlns:w16cid="http://schemas.microsoft.com/office/word/2016/wordml/cid" xmlns:w16="http://schemas.microsoft.com/office/word/2018/wordml" xmlns:w16du="http://schemas.microsoft.com/office/word/2023/wordml/word16du" xmlns:w16sdtdh="http://schemas.microsoft.com/office/word/2020/wordml/sdtdatahash" xmlns:w16se="http://schemas.microsoft.com/office/word/2015/wordml/symex" xmlns:wpg="http://schemas.microsoft.com/office/word/2010/wordprocessingGroup" xmlns:wpi="http://schemas.microsoft.com/office/word/2010/wordprocessingInk" xmlns:wne="http://schemas.microsoft.com/office/word/2006/wordml" xmlns:wps="http://schemas.microsoft.com/office/word/2010/wordprocessingShape" mc:Ignorable="w14 w15 w16se w16cid w16 w16cex w16sdtdh wp14">
   <w:p>
     <w:pPr>
       <w:pStyle w:val="Header"/>
@@ -2166,7 +2517,7 @@
 </file>
 
 <file path=word/numbering.xml><?xml version="1.0" encoding="utf-8"?>
-<w:numbering xmlns:wpc="http://schemas.microsoft.com/office/word/2010/wordprocessingCanvas" xmlns:cx="http://schemas.microsoft.com/office/drawing/2014/chartex" xmlns:cx1="http://schemas.microsoft.com/office/drawing/2015/9/8/chartex" xmlns:cx2="http://schemas.microsoft.com/office/drawing/2015/10/21/chartex" xmlns:cx3="http://schemas.microsoft.com/office/drawing/2016/5/9/chartex" xmlns:cx4="http://schemas.microsoft.com/office/drawing/2016/5/10/chartex" xmlns:cx5="http://schemas.microsoft.com/office/drawing/2016/5/11/chartex" xmlns:cx6="http://schemas.microsoft.com/office/drawing/2016/5/12/chartex" xmlns:cx7="http://schemas.microsoft.com/office/drawing/2016/5/13/chartex" xmlns:cx8="http://schemas.microsoft.com/office/drawing/2016/5/14/chartex" xmlns:mc="http://schemas.openxmlformats.org/markup-compatibility/2006" xmlns:aink="http://schemas.microsoft.com/office/drawing/2016/ink" xmlns:am3d="http://schemas.microsoft.com/office/drawing/2017/model3d" xmlns:o="urn:schemas-microsoft-com:office:office" xmlns:r="http://schemas.openxmlformats.org/officeDocument/2006/relationships" xmlns:m="http://schemas.openxmlformats.org/officeDocument/2006/math" xmlns:v="urn:schemas-microsoft-com:vml" xmlns:wp14="http://schemas.microsoft.com/office/word/2010/wordprocessingDrawing" xmlns:wp="http://schemas.openxmlformats.org/drawingml/2006/wordprocessingDrawing" xmlns:w10="urn:schemas-microsoft-com:office:word" xmlns:w="http://schemas.openxmlformats.org/wordprocessingml/2006/main" xmlns:w14="http://schemas.microsoft.com/office/word/2010/wordml" xmlns:w15="http://schemas.microsoft.com/office/word/2012/wordml" xmlns:w16cex="http://schemas.microsoft.com/office/word/2018/wordml/cex" xmlns:w16cid="http://schemas.microsoft.com/office/word/2016/wordml/cid" xmlns:w16="http://schemas.microsoft.com/office/word/2018/wordml" xmlns:w16se="http://schemas.microsoft.com/office/word/2015/wordml/symex" xmlns:wpg="http://schemas.microsoft.com/office/word/2010/wordprocessingGroup" xmlns:wpi="http://schemas.microsoft.com/office/word/2010/wordprocessingInk" xmlns:wne="http://schemas.microsoft.com/office/word/2006/wordml" xmlns:wps="http://schemas.microsoft.com/office/word/2010/wordprocessingShape" mc:Ignorable="w14 w15 w16se w16cid w16 w16cex wp14">
+<w:numbering xmlns:wpc="http://schemas.microsoft.com/office/word/2010/wordprocessingCanvas" xmlns:cx="http://schemas.microsoft.com/office/drawing/2014/chartex" xmlns:cx1="http://schemas.microsoft.com/office/drawing/2015/9/8/chartex" xmlns:cx2="http://schemas.microsoft.com/office/drawing/2015/10/21/chartex" xmlns:cx3="http://schemas.microsoft.com/office/drawing/2016/5/9/chartex" xmlns:cx4="http://schemas.microsoft.com/office/drawing/2016/5/10/chartex" xmlns:cx5="http://schemas.microsoft.com/office/drawing/2016/5/11/chartex" xmlns:cx6="http://schemas.microsoft.com/office/drawing/2016/5/12/chartex" xmlns:cx7="http://schemas.microsoft.com/office/drawing/2016/5/13/chartex" xmlns:cx8="http://schemas.microsoft.com/office/drawing/2016/5/14/chartex" xmlns:mc="http://schemas.openxmlformats.org/markup-compatibility/2006" xmlns:aink="http://schemas.microsoft.com/office/drawing/2016/ink" xmlns:am3d="http://schemas.microsoft.com/office/drawing/2017/model3d" xmlns:o="urn:schemas-microsoft-com:office:office" xmlns:oel="http://schemas.microsoft.com/office/2019/extlst" xmlns:r="http://schemas.openxmlformats.org/officeDocument/2006/relationships" xmlns:m="http://schemas.openxmlformats.org/officeDocument/2006/math" xmlns:v="urn:schemas-microsoft-com:vml" xmlns:wp14="http://schemas.microsoft.com/office/word/2010/wordprocessingDrawing" xmlns:wp="http://schemas.openxmlformats.org/drawingml/2006/wordprocessingDrawing" xmlns:w10="urn:schemas-microsoft-com:office:word" xmlns:w="http://schemas.openxmlformats.org/wordprocessingml/2006/main" xmlns:w14="http://schemas.microsoft.com/office/word/2010/wordml" xmlns:w15="http://schemas.microsoft.com/office/word/2012/wordml" xmlns:w16cex="http://schemas.microsoft.com/office/word/2018/wordml/cex" xmlns:w16cid="http://schemas.microsoft.com/office/word/2016/wordml/cid" xmlns:w16="http://schemas.microsoft.com/office/word/2018/wordml" xmlns:w16du="http://schemas.microsoft.com/office/word/2023/wordml/word16du" xmlns:w16sdtdh="http://schemas.microsoft.com/office/word/2020/wordml/sdtdatahash" xmlns:w16se="http://schemas.microsoft.com/office/word/2015/wordml/symex" xmlns:wpg="http://schemas.microsoft.com/office/word/2010/wordprocessingGroup" xmlns:wpi="http://schemas.microsoft.com/office/word/2010/wordprocessingInk" xmlns:wne="http://schemas.microsoft.com/office/word/2006/wordml" xmlns:wps="http://schemas.microsoft.com/office/word/2010/wordprocessingShape" mc:Ignorable="w14 w15 w16se w16cid w16 w16cex w16sdtdh wp14">
   <w:abstractNum w:abstractNumId="0" w15:restartNumberingAfterBreak="0">
     <w:nsid w:val="0B55687A"/>
     <w:multiLevelType w:val="hybridMultilevel"/>
@@ -2339,17 +2690,17 @@
       </w:pPr>
     </w:lvl>
   </w:abstractNum>
-  <w:num w:numId="1">
+  <w:num w:numId="1" w16cid:durableId="1191529185">
     <w:abstractNumId w:val="1"/>
   </w:num>
-  <w:num w:numId="2">
+  <w:num w:numId="2" w16cid:durableId="915479107">
     <w:abstractNumId w:val="0"/>
   </w:num>
 </w:numbering>
 </file>
 
 <file path=word/styles.xml><?xml version="1.0" encoding="utf-8"?>
-<w:styles xmlns:mc="http://schemas.openxmlformats.org/markup-compatibility/2006" xmlns:r="http://schemas.openxmlformats.org/officeDocument/2006/relationships" xmlns:w="http://schemas.openxmlformats.org/wordprocessingml/2006/main" xmlns:w14="http://schemas.microsoft.com/office/word/2010/wordml" xmlns:w15="http://schemas.microsoft.com/office/word/2012/wordml" xmlns:w16cex="http://schemas.microsoft.com/office/word/2018/wordml/cex" xmlns:w16cid="http://schemas.microsoft.com/office/word/2016/wordml/cid" xmlns:w16="http://schemas.microsoft.com/office/word/2018/wordml" xmlns:w16se="http://schemas.microsoft.com/office/word/2015/wordml/symex" mc:Ignorable="w14 w15 w16se w16cid w16 w16cex">
+<w:styles xmlns:mc="http://schemas.openxmlformats.org/markup-compatibility/2006" xmlns:r="http://schemas.openxmlformats.org/officeDocument/2006/relationships" xmlns:w="http://schemas.openxmlformats.org/wordprocessingml/2006/main" xmlns:w14="http://schemas.microsoft.com/office/word/2010/wordml" xmlns:w15="http://schemas.microsoft.com/office/word/2012/wordml" xmlns:w16cex="http://schemas.microsoft.com/office/word/2018/wordml/cex" xmlns:w16cid="http://schemas.microsoft.com/office/word/2016/wordml/cid" xmlns:w16="http://schemas.microsoft.com/office/word/2018/wordml" xmlns:w16sdtdh="http://schemas.microsoft.com/office/word/2020/wordml/sdtdatahash" xmlns:w16se="http://schemas.microsoft.com/office/word/2015/wordml/symex" mc:Ignorable="w14 w15 w16se w16cid w16 w16cex w16sdtdh">
   <w:docDefaults>
     <w:rPrDefault>
       <w:rPr>

</xml_diff>